<commit_message>
Markowitz and CAPm module create
</commit_message>
<xml_diff>
--- a/course notes.docx
+++ b/course notes.docx
@@ -1184,6 +1184,516 @@
           <w:u w:val="single"/>
         </w:rPr>
         <w:t>C: Modern Portfolio theory (Markowitz-Model)</w:t>
+      </w:r>
+    </w:p>
+    <w:p>
+      <w:pPr>
+        <w:pStyle w:val="ListParagraph"/>
+        <w:numPr>
+          <w:ilvl w:val="0"/>
+          <w:numId w:val="4"/>
+        </w:numPr>
+        <w:rPr>
+          <w:rFonts w:ascii="Times New Roman" w:hAnsi="Times New Roman" w:cs="Times New Roman"/>
+          <w:sz w:val="28"/>
+          <w:szCs w:val="28"/>
+        </w:rPr>
+      </w:pPr>
+      <w:r>
+        <w:rPr>
+          <w:rFonts w:ascii="Times New Roman" w:hAnsi="Times New Roman" w:cs="Times New Roman"/>
+          <w:sz w:val="28"/>
+          <w:szCs w:val="28"/>
+        </w:rPr>
+        <w:t>A portfolio optimization model which assists in the selection of the most efficient portfolio based on expected return and risk</w:t>
+      </w:r>
+    </w:p>
+    <w:p>
+      <w:pPr>
+        <w:pStyle w:val="ListParagraph"/>
+        <w:numPr>
+          <w:ilvl w:val="0"/>
+          <w:numId w:val="4"/>
+        </w:numPr>
+        <w:rPr>
+          <w:rFonts w:ascii="Times New Roman" w:hAnsi="Times New Roman" w:cs="Times New Roman"/>
+          <w:sz w:val="28"/>
+          <w:szCs w:val="28"/>
+        </w:rPr>
+      </w:pPr>
+      <w:r>
+        <w:rPr>
+          <w:rFonts w:ascii="Times New Roman" w:hAnsi="Times New Roman" w:cs="Times New Roman"/>
+          <w:sz w:val="28"/>
+          <w:szCs w:val="28"/>
+        </w:rPr>
+        <w:t>Main assumptions:</w:t>
+      </w:r>
+    </w:p>
+    <w:p>
+      <w:pPr>
+        <w:pStyle w:val="ListParagraph"/>
+        <w:numPr>
+          <w:ilvl w:val="1"/>
+          <w:numId w:val="4"/>
+        </w:numPr>
+        <w:rPr>
+          <w:rFonts w:ascii="Times New Roman" w:hAnsi="Times New Roman" w:cs="Times New Roman"/>
+          <w:sz w:val="28"/>
+          <w:szCs w:val="28"/>
+        </w:rPr>
+      </w:pPr>
+      <w:r>
+        <w:rPr>
+          <w:rFonts w:ascii="Times New Roman" w:hAnsi="Times New Roman" w:cs="Times New Roman"/>
+          <w:sz w:val="28"/>
+          <w:szCs w:val="28"/>
+        </w:rPr>
+        <w:t>Returns are normally distributed</w:t>
+      </w:r>
+    </w:p>
+    <w:p>
+      <w:pPr>
+        <w:pStyle w:val="ListParagraph"/>
+        <w:numPr>
+          <w:ilvl w:val="1"/>
+          <w:numId w:val="4"/>
+        </w:numPr>
+        <w:rPr>
+          <w:rFonts w:ascii="Times New Roman" w:hAnsi="Times New Roman" w:cs="Times New Roman"/>
+          <w:sz w:val="28"/>
+          <w:szCs w:val="28"/>
+        </w:rPr>
+      </w:pPr>
+      <w:r>
+        <w:rPr>
+          <w:rFonts w:ascii="Times New Roman" w:hAnsi="Times New Roman" w:cs="Times New Roman"/>
+          <w:sz w:val="28"/>
+          <w:szCs w:val="28"/>
+        </w:rPr>
+        <w:t>Investors are risk-averse; low risk means low return</w:t>
+      </w:r>
+    </w:p>
+    <w:p>
+      <w:pPr>
+        <w:pStyle w:val="ListParagraph"/>
+        <w:numPr>
+          <w:ilvl w:val="1"/>
+          <w:numId w:val="4"/>
+        </w:numPr>
+        <w:rPr>
+          <w:rFonts w:ascii="Times New Roman" w:hAnsi="Times New Roman" w:cs="Times New Roman"/>
+          <w:sz w:val="28"/>
+          <w:szCs w:val="28"/>
+        </w:rPr>
+      </w:pPr>
+      <w:r>
+        <w:rPr>
+          <w:rFonts w:ascii="Times New Roman" w:hAnsi="Times New Roman" w:cs="Times New Roman"/>
+          <w:sz w:val="28"/>
+          <w:szCs w:val="28"/>
+        </w:rPr>
+        <w:t xml:space="preserve">Does not allow </w:t>
+      </w:r>
+      <w:r>
+        <w:rPr>
+          <w:rFonts w:ascii="Times New Roman" w:hAnsi="Times New Roman" w:cs="Times New Roman"/>
+          <w:sz w:val="28"/>
+          <w:szCs w:val="28"/>
+        </w:rPr>
+        <w:t>short-selling; 100% of money must be allocated among assets</w:t>
+      </w:r>
+    </w:p>
+    <w:p>
+      <w:pPr>
+        <w:pStyle w:val="ListParagraph"/>
+        <w:numPr>
+          <w:ilvl w:val="1"/>
+          <w:numId w:val="4"/>
+        </w:numPr>
+        <w:rPr>
+          <w:rFonts w:ascii="Times New Roman" w:hAnsi="Times New Roman" w:cs="Times New Roman"/>
+          <w:sz w:val="28"/>
+          <w:szCs w:val="28"/>
+        </w:rPr>
+      </w:pPr>
+      <w:r>
+        <w:rPr>
+          <w:rFonts w:ascii="Times New Roman" w:hAnsi="Times New Roman" w:cs="Times New Roman"/>
+          <w:sz w:val="28"/>
+          <w:szCs w:val="28"/>
+        </w:rPr>
+        <w:t>Future is determined by past</w:t>
+      </w:r>
+    </w:p>
+    <w:p>
+      <w:pPr>
+        <w:pStyle w:val="ListParagraph"/>
+        <w:numPr>
+          <w:ilvl w:val="0"/>
+          <w:numId w:val="4"/>
+        </w:numPr>
+        <w:rPr>
+          <w:rFonts w:ascii="Times New Roman" w:hAnsi="Times New Roman" w:cs="Times New Roman"/>
+          <w:sz w:val="28"/>
+          <w:szCs w:val="28"/>
+        </w:rPr>
+      </w:pPr>
+      <w:r>
+        <w:rPr>
+          <w:rFonts w:ascii="Times New Roman" w:hAnsi="Times New Roman" w:cs="Times New Roman"/>
+          <w:sz w:val="28"/>
+          <w:szCs w:val="28"/>
+        </w:rPr>
+        <w:t>Diversification is induced when we use uncorrelated stocks to build portfolio</w:t>
+      </w:r>
+    </w:p>
+    <w:p>
+      <w:pPr>
+        <w:pStyle w:val="ListParagraph"/>
+        <w:numPr>
+          <w:ilvl w:val="0"/>
+          <w:numId w:val="4"/>
+        </w:numPr>
+        <w:rPr>
+          <w:rFonts w:ascii="Times New Roman" w:hAnsi="Times New Roman" w:cs="Times New Roman"/>
+          <w:sz w:val="28"/>
+          <w:szCs w:val="28"/>
+        </w:rPr>
+      </w:pPr>
+      <w:r>
+        <w:rPr>
+          <w:rFonts w:ascii="Times New Roman" w:hAnsi="Times New Roman" w:cs="Times New Roman"/>
+          <w:sz w:val="28"/>
+          <w:szCs w:val="28"/>
+        </w:rPr>
+        <w:t>Using Monte-Carlo simulation we generate a set of random weights and perform the optimization exercise along risk-return axes</w:t>
+      </w:r>
+    </w:p>
+    <w:p>
+      <w:pPr>
+        <w:pStyle w:val="ListParagraph"/>
+        <w:numPr>
+          <w:ilvl w:val="0"/>
+          <w:numId w:val="4"/>
+        </w:numPr>
+        <w:rPr>
+          <w:rFonts w:ascii="Times New Roman" w:hAnsi="Times New Roman" w:cs="Times New Roman"/>
+          <w:sz w:val="28"/>
+          <w:szCs w:val="28"/>
+        </w:rPr>
+      </w:pPr>
+      <w:r>
+        <w:rPr>
+          <w:rFonts w:ascii="Times New Roman" w:hAnsi="Times New Roman" w:cs="Times New Roman"/>
+          <w:sz w:val="28"/>
+          <w:szCs w:val="28"/>
+        </w:rPr>
+        <w:t>A popular risk-return measure is Sharpe ratio; which is the excess return you are receiving for the extra volatility you are enduring relative to the market</w:t>
+      </w:r>
+    </w:p>
+    <w:p>
+      <w:pPr>
+        <w:pStyle w:val="ListParagraph"/>
+        <w:numPr>
+          <w:ilvl w:val="0"/>
+          <w:numId w:val="4"/>
+        </w:numPr>
+        <w:rPr>
+          <w:rFonts w:ascii="Times New Roman" w:hAnsi="Times New Roman" w:cs="Times New Roman"/>
+          <w:sz w:val="28"/>
+          <w:szCs w:val="28"/>
+        </w:rPr>
+      </w:pPr>
+      <w:r>
+        <w:rPr>
+          <w:rFonts w:ascii="Times New Roman" w:hAnsi="Times New Roman" w:cs="Times New Roman"/>
+          <w:sz w:val="28"/>
+          <w:szCs w:val="28"/>
+        </w:rPr>
+        <w:t xml:space="preserve">The optimal portfolios lie on the capital allocation line. The y-intercept starts at the position where you hold 100% in risk-free assets and where it cuts the efficient </w:t>
+      </w:r>
+      <w:r>
+        <w:rPr>
+          <w:rFonts w:ascii="Times New Roman" w:hAnsi="Times New Roman" w:cs="Times New Roman"/>
+          <w:sz w:val="28"/>
+          <w:szCs w:val="28"/>
+        </w:rPr>
+        <w:lastRenderedPageBreak/>
+        <w:t xml:space="preserve">frontier, that’s when you hold 100% in the stock portfolio and thereby face the max. risk. </w:t>
+      </w:r>
+      <w:r>
+        <w:rPr>
+          <w:rFonts w:ascii="Times New Roman" w:hAnsi="Times New Roman" w:cs="Times New Roman"/>
+          <w:sz w:val="28"/>
+          <w:szCs w:val="28"/>
+        </w:rPr>
+        <w:t xml:space="preserve">Ideally, investors will hold positions somewhere between </w:t>
+      </w:r>
+      <w:r>
+        <w:rPr>
+          <w:rFonts w:ascii="Times New Roman" w:hAnsi="Times New Roman" w:cs="Times New Roman"/>
+          <w:sz w:val="28"/>
+          <w:szCs w:val="28"/>
+        </w:rPr>
+        <w:t>these.</w:t>
+      </w:r>
+    </w:p>
+    <w:p>
+      <w:pPr>
+        <w:rPr>
+          <w:rFonts w:ascii="Times New Roman" w:hAnsi="Times New Roman" w:cs="Times New Roman"/>
+          <w:b/>
+          <w:bCs/>
+          <w:sz w:val="28"/>
+          <w:szCs w:val="28"/>
+          <w:u w:val="single"/>
+        </w:rPr>
+      </w:pPr>
+      <w:r>
+        <w:rPr>
+          <w:rFonts w:ascii="Times New Roman" w:hAnsi="Times New Roman" w:cs="Times New Roman"/>
+          <w:b/>
+          <w:bCs/>
+          <w:sz w:val="28"/>
+          <w:szCs w:val="28"/>
+          <w:u w:val="single"/>
+        </w:rPr>
+        <w:t>D: CAPM</w:t>
+      </w:r>
+    </w:p>
+    <w:p>
+      <w:pPr>
+        <w:pStyle w:val="ListParagraph"/>
+        <w:numPr>
+          <w:ilvl w:val="0"/>
+          <w:numId w:val="5"/>
+        </w:numPr>
+        <w:rPr>
+          <w:rFonts w:ascii="Times New Roman" w:hAnsi="Times New Roman" w:cs="Times New Roman"/>
+          <w:sz w:val="28"/>
+          <w:szCs w:val="28"/>
+        </w:rPr>
+      </w:pPr>
+      <w:r>
+        <w:rPr>
+          <w:rFonts w:ascii="Times New Roman" w:hAnsi="Times New Roman" w:cs="Times New Roman"/>
+          <w:sz w:val="28"/>
+          <w:szCs w:val="28"/>
+        </w:rPr>
+        <w:t>Risk can either be unsystematic (specific to stock which can be diversified via portfolio) and systematic (market)</w:t>
+      </w:r>
+    </w:p>
+    <w:p>
+      <w:pPr>
+        <w:pStyle w:val="ListParagraph"/>
+        <w:numPr>
+          <w:ilvl w:val="0"/>
+          <w:numId w:val="5"/>
+        </w:numPr>
+        <w:rPr>
+          <w:rFonts w:ascii="Times New Roman" w:hAnsi="Times New Roman" w:cs="Times New Roman"/>
+          <w:sz w:val="28"/>
+          <w:szCs w:val="28"/>
+        </w:rPr>
+      </w:pPr>
+      <w:r>
+        <w:rPr>
+          <w:rFonts w:ascii="Times New Roman" w:hAnsi="Times New Roman" w:cs="Times New Roman"/>
+          <w:sz w:val="28"/>
+          <w:szCs w:val="28"/>
+        </w:rPr>
+        <w:t>CAPM measures systematic risk</w:t>
+      </w:r>
+    </w:p>
+    <w:p>
+      <w:pPr>
+        <w:pStyle w:val="ListParagraph"/>
+        <w:numPr>
+          <w:ilvl w:val="0"/>
+          <w:numId w:val="5"/>
+        </w:numPr>
+        <w:rPr>
+          <w:rFonts w:ascii="Times New Roman" w:hAnsi="Times New Roman" w:cs="Times New Roman"/>
+          <w:sz w:val="28"/>
+          <w:szCs w:val="28"/>
+        </w:rPr>
+      </w:pPr>
+      <w:r>
+        <w:rPr>
+          <w:rFonts w:ascii="Times New Roman" w:hAnsi="Times New Roman" w:cs="Times New Roman"/>
+          <w:sz w:val="28"/>
+          <w:szCs w:val="28"/>
+        </w:rPr>
+        <w:t>Linear relation between expected return of investment and market excess return</w:t>
+      </w:r>
+    </w:p>
+    <w:p>
+      <w:pPr>
+        <w:pStyle w:val="ListParagraph"/>
+        <w:numPr>
+          <w:ilvl w:val="0"/>
+          <w:numId w:val="5"/>
+        </w:numPr>
+        <w:rPr>
+          <w:rFonts w:ascii="Times New Roman" w:hAnsi="Times New Roman" w:cs="Times New Roman"/>
+          <w:sz w:val="28"/>
+          <w:szCs w:val="28"/>
+        </w:rPr>
+      </w:pPr>
+      <w:r>
+        <w:rPr>
+          <w:rFonts w:ascii="Times New Roman" w:hAnsi="Times New Roman" w:cs="Times New Roman"/>
+          <w:sz w:val="28"/>
+          <w:szCs w:val="28"/>
+        </w:rPr>
+        <w:t>Beta measures the relative risk of the investment wrt the market</w:t>
+      </w:r>
+    </w:p>
+    <w:p>
+      <w:pPr>
+        <w:pStyle w:val="ListParagraph"/>
+        <w:numPr>
+          <w:ilvl w:val="0"/>
+          <w:numId w:val="5"/>
+        </w:numPr>
+        <w:rPr>
+          <w:rFonts w:ascii="Times New Roman" w:hAnsi="Times New Roman" w:cs="Times New Roman"/>
+          <w:sz w:val="28"/>
+          <w:szCs w:val="28"/>
+        </w:rPr>
+      </w:pPr>
+      <w:r>
+        <w:rPr>
+          <w:rFonts w:ascii="Times New Roman" w:hAnsi="Times New Roman" w:cs="Times New Roman"/>
+          <w:sz w:val="28"/>
+          <w:szCs w:val="28"/>
+        </w:rPr>
+        <w:t>If beta &gt; 1, given investment is more volatile than the market (more expected return)</w:t>
+      </w:r>
+    </w:p>
+    <w:p>
+      <w:pPr>
+        <w:pStyle w:val="ListParagraph"/>
+        <w:numPr>
+          <w:ilvl w:val="0"/>
+          <w:numId w:val="5"/>
+        </w:numPr>
+        <w:rPr>
+          <w:rFonts w:ascii="Times New Roman" w:hAnsi="Times New Roman" w:cs="Times New Roman"/>
+          <w:sz w:val="28"/>
+          <w:szCs w:val="28"/>
+        </w:rPr>
+      </w:pPr>
+      <w:r>
+        <w:rPr>
+          <w:rFonts w:ascii="Times New Roman" w:hAnsi="Times New Roman" w:cs="Times New Roman"/>
+          <w:sz w:val="28"/>
+          <w:szCs w:val="28"/>
+        </w:rPr>
+        <w:t>A portfolio’s beta is the weighted sum of the stocks’ beta in the portfolio; weight representing the % of money invested in each stock</w:t>
+      </w:r>
+    </w:p>
+    <w:p>
+      <w:pPr>
+        <w:pStyle w:val="ListParagraph"/>
+        <w:numPr>
+          <w:ilvl w:val="0"/>
+          <w:numId w:val="5"/>
+        </w:numPr>
+        <w:rPr>
+          <w:rFonts w:ascii="Times New Roman" w:hAnsi="Times New Roman" w:cs="Times New Roman"/>
+          <w:sz w:val="28"/>
+          <w:szCs w:val="28"/>
+        </w:rPr>
+      </w:pPr>
+      <w:r>
+        <w:rPr>
+          <w:rFonts w:ascii="Times New Roman" w:hAnsi="Times New Roman" w:cs="Times New Roman"/>
+          <w:sz w:val="28"/>
+          <w:szCs w:val="28"/>
+        </w:rPr>
+        <w:t>Beta can be computed as the slope of the CAPM model equation (linear regression)</w:t>
+      </w:r>
+    </w:p>
+    <w:p>
+      <w:pPr>
+        <w:pStyle w:val="ListParagraph"/>
+        <w:numPr>
+          <w:ilvl w:val="0"/>
+          <w:numId w:val="5"/>
+        </w:numPr>
+        <w:rPr>
+          <w:rFonts w:ascii="Times New Roman" w:hAnsi="Times New Roman" w:cs="Times New Roman"/>
+          <w:sz w:val="28"/>
+          <w:szCs w:val="28"/>
+        </w:rPr>
+      </w:pPr>
+      <w:r>
+        <w:rPr>
+          <w:rFonts w:ascii="Times New Roman" w:hAnsi="Times New Roman" w:cs="Times New Roman"/>
+          <w:sz w:val="28"/>
+          <w:szCs w:val="28"/>
+        </w:rPr>
+        <w:t xml:space="preserve">Another way to compute beta is </w:t>
+      </w:r>
+      <w:proofErr w:type="gramStart"/>
+      <w:r>
+        <w:rPr>
+          <w:rFonts w:ascii="Times New Roman" w:hAnsi="Times New Roman" w:cs="Times New Roman"/>
+          <w:sz w:val="28"/>
+          <w:szCs w:val="28"/>
+        </w:rPr>
+        <w:t>covariance(</w:t>
+      </w:r>
+      <w:proofErr w:type="gramEnd"/>
+      <w:r>
+        <w:rPr>
+          <w:rFonts w:ascii="Times New Roman" w:hAnsi="Times New Roman" w:cs="Times New Roman"/>
+          <w:sz w:val="28"/>
+          <w:szCs w:val="28"/>
+        </w:rPr>
+        <w:t>stock return,</w:t>
+      </w:r>
+      <w:r>
+        <w:rPr>
+          <w:rFonts w:ascii="Times New Roman" w:hAnsi="Times New Roman" w:cs="Times New Roman"/>
+          <w:sz w:val="28"/>
+          <w:szCs w:val="28"/>
+        </w:rPr>
+        <w:t xml:space="preserve"> </w:t>
+      </w:r>
+      <w:r>
+        <w:rPr>
+          <w:rFonts w:ascii="Times New Roman" w:hAnsi="Times New Roman" w:cs="Times New Roman"/>
+          <w:sz w:val="28"/>
+          <w:szCs w:val="28"/>
+        </w:rPr>
+        <w:t xml:space="preserve">market return) </w:t>
+      </w:r>
+      <w:r>
+        <w:rPr>
+          <w:rFonts w:ascii="Times New Roman" w:hAnsi="Times New Roman" w:cs="Times New Roman"/>
+          <w:sz w:val="28"/>
+          <w:szCs w:val="28"/>
+        </w:rPr>
+        <w:t>divided by</w:t>
+      </w:r>
+      <w:r>
+        <w:rPr>
+          <w:rFonts w:ascii="Times New Roman" w:hAnsi="Times New Roman" w:cs="Times New Roman"/>
+          <w:sz w:val="28"/>
+          <w:szCs w:val="28"/>
+        </w:rPr>
+        <w:t xml:space="preserve"> variance(</w:t>
+      </w:r>
+      <w:r>
+        <w:rPr>
+          <w:rFonts w:ascii="Times New Roman" w:hAnsi="Times New Roman" w:cs="Times New Roman"/>
+          <w:sz w:val="28"/>
+          <w:szCs w:val="28"/>
+        </w:rPr>
+        <w:t>market return)</w:t>
       </w:r>
     </w:p>
     <w:p>
@@ -1296,7 +1806,7 @@
   <w:abstractNum w:abstractNumId="1" w15:restartNumberingAfterBreak="0">
     <w:nsid w:val="2C311A8F"/>
     <w:multiLevelType w:val="hybridMultilevel"/>
-    <w:tmpl w:val="4CE42306"/>
+    <w:tmpl w:val="668430BA"/>
     <w:lvl w:ilvl="0" w:tplc="4009000F">
       <w:start w:val="1"/>
       <w:numFmt w:val="decimal"/>
@@ -1382,7 +1892,7 @@
   <w:abstractNum w:abstractNumId="2" w15:restartNumberingAfterBreak="0">
     <w:nsid w:val="6BCD567F"/>
     <w:multiLevelType w:val="hybridMultilevel"/>
-    <w:tmpl w:val="22045B12"/>
+    <w:tmpl w:val="00FC27BA"/>
     <w:lvl w:ilvl="0" w:tplc="4009000F">
       <w:start w:val="1"/>
       <w:numFmt w:val="decimal"/>
@@ -1393,6 +1903,181 @@
       </w:pPr>
     </w:lvl>
     <w:lvl w:ilvl="1" w:tplc="40090019">
+      <w:start w:val="1"/>
+      <w:numFmt w:val="lowerLetter"/>
+      <w:lvlText w:val="%2."/>
+      <w:lvlJc w:val="left"/>
+      <w:pPr>
+        <w:ind w:left="1440" w:hanging="360"/>
+      </w:pPr>
+    </w:lvl>
+    <w:lvl w:ilvl="2" w:tplc="4009001B" w:tentative="1">
+      <w:start w:val="1"/>
+      <w:numFmt w:val="lowerRoman"/>
+      <w:lvlText w:val="%3."/>
+      <w:lvlJc w:val="right"/>
+      <w:pPr>
+        <w:ind w:left="2160" w:hanging="180"/>
+      </w:pPr>
+    </w:lvl>
+    <w:lvl w:ilvl="3" w:tplc="4009000F" w:tentative="1">
+      <w:start w:val="1"/>
+      <w:numFmt w:val="decimal"/>
+      <w:lvlText w:val="%4."/>
+      <w:lvlJc w:val="left"/>
+      <w:pPr>
+        <w:ind w:left="2880" w:hanging="360"/>
+      </w:pPr>
+    </w:lvl>
+    <w:lvl w:ilvl="4" w:tplc="40090019" w:tentative="1">
+      <w:start w:val="1"/>
+      <w:numFmt w:val="lowerLetter"/>
+      <w:lvlText w:val="%5."/>
+      <w:lvlJc w:val="left"/>
+      <w:pPr>
+        <w:ind w:left="3600" w:hanging="360"/>
+      </w:pPr>
+    </w:lvl>
+    <w:lvl w:ilvl="5" w:tplc="4009001B" w:tentative="1">
+      <w:start w:val="1"/>
+      <w:numFmt w:val="lowerRoman"/>
+      <w:lvlText w:val="%6."/>
+      <w:lvlJc w:val="right"/>
+      <w:pPr>
+        <w:ind w:left="4320" w:hanging="180"/>
+      </w:pPr>
+    </w:lvl>
+    <w:lvl w:ilvl="6" w:tplc="4009000F" w:tentative="1">
+      <w:start w:val="1"/>
+      <w:numFmt w:val="decimal"/>
+      <w:lvlText w:val="%7."/>
+      <w:lvlJc w:val="left"/>
+      <w:pPr>
+        <w:ind w:left="5040" w:hanging="360"/>
+      </w:pPr>
+    </w:lvl>
+    <w:lvl w:ilvl="7" w:tplc="40090019" w:tentative="1">
+      <w:start w:val="1"/>
+      <w:numFmt w:val="lowerLetter"/>
+      <w:lvlText w:val="%8."/>
+      <w:lvlJc w:val="left"/>
+      <w:pPr>
+        <w:ind w:left="5760" w:hanging="360"/>
+      </w:pPr>
+    </w:lvl>
+    <w:lvl w:ilvl="8" w:tplc="4009001B" w:tentative="1">
+      <w:start w:val="1"/>
+      <w:numFmt w:val="lowerRoman"/>
+      <w:lvlText w:val="%9."/>
+      <w:lvlJc w:val="right"/>
+      <w:pPr>
+        <w:ind w:left="6480" w:hanging="180"/>
+      </w:pPr>
+    </w:lvl>
+  </w:abstractNum>
+  <w:abstractNum w:abstractNumId="3" w15:restartNumberingAfterBreak="0">
+    <w:nsid w:val="7810473C"/>
+    <w:multiLevelType w:val="hybridMultilevel"/>
+    <w:tmpl w:val="668430BA"/>
+    <w:lvl w:ilvl="0" w:tplc="FFFFFFFF">
+      <w:start w:val="1"/>
+      <w:numFmt w:val="decimal"/>
+      <w:lvlText w:val="%1."/>
+      <w:lvlJc w:val="left"/>
+      <w:pPr>
+        <w:ind w:left="720" w:hanging="360"/>
+      </w:pPr>
+    </w:lvl>
+    <w:lvl w:ilvl="1" w:tplc="FFFFFFFF">
+      <w:start w:val="1"/>
+      <w:numFmt w:val="lowerLetter"/>
+      <w:lvlText w:val="%2."/>
+      <w:lvlJc w:val="left"/>
+      <w:pPr>
+        <w:ind w:left="1440" w:hanging="360"/>
+      </w:pPr>
+    </w:lvl>
+    <w:lvl w:ilvl="2" w:tplc="FFFFFFFF" w:tentative="1">
+      <w:start w:val="1"/>
+      <w:numFmt w:val="lowerRoman"/>
+      <w:lvlText w:val="%3."/>
+      <w:lvlJc w:val="right"/>
+      <w:pPr>
+        <w:ind w:left="2160" w:hanging="180"/>
+      </w:pPr>
+    </w:lvl>
+    <w:lvl w:ilvl="3" w:tplc="FFFFFFFF" w:tentative="1">
+      <w:start w:val="1"/>
+      <w:numFmt w:val="decimal"/>
+      <w:lvlText w:val="%4."/>
+      <w:lvlJc w:val="left"/>
+      <w:pPr>
+        <w:ind w:left="2880" w:hanging="360"/>
+      </w:pPr>
+    </w:lvl>
+    <w:lvl w:ilvl="4" w:tplc="FFFFFFFF" w:tentative="1">
+      <w:start w:val="1"/>
+      <w:numFmt w:val="lowerLetter"/>
+      <w:lvlText w:val="%5."/>
+      <w:lvlJc w:val="left"/>
+      <w:pPr>
+        <w:ind w:left="3600" w:hanging="360"/>
+      </w:pPr>
+    </w:lvl>
+    <w:lvl w:ilvl="5" w:tplc="FFFFFFFF" w:tentative="1">
+      <w:start w:val="1"/>
+      <w:numFmt w:val="lowerRoman"/>
+      <w:lvlText w:val="%6."/>
+      <w:lvlJc w:val="right"/>
+      <w:pPr>
+        <w:ind w:left="4320" w:hanging="180"/>
+      </w:pPr>
+    </w:lvl>
+    <w:lvl w:ilvl="6" w:tplc="FFFFFFFF" w:tentative="1">
+      <w:start w:val="1"/>
+      <w:numFmt w:val="decimal"/>
+      <w:lvlText w:val="%7."/>
+      <w:lvlJc w:val="left"/>
+      <w:pPr>
+        <w:ind w:left="5040" w:hanging="360"/>
+      </w:pPr>
+    </w:lvl>
+    <w:lvl w:ilvl="7" w:tplc="FFFFFFFF" w:tentative="1">
+      <w:start w:val="1"/>
+      <w:numFmt w:val="lowerLetter"/>
+      <w:lvlText w:val="%8."/>
+      <w:lvlJc w:val="left"/>
+      <w:pPr>
+        <w:ind w:left="5760" w:hanging="360"/>
+      </w:pPr>
+    </w:lvl>
+    <w:lvl w:ilvl="8" w:tplc="FFFFFFFF" w:tentative="1">
+      <w:start w:val="1"/>
+      <w:numFmt w:val="lowerRoman"/>
+      <w:lvlText w:val="%9."/>
+      <w:lvlJc w:val="right"/>
+      <w:pPr>
+        <w:ind w:left="6480" w:hanging="180"/>
+      </w:pPr>
+    </w:lvl>
+  </w:abstractNum>
+  <w:abstractNum w:abstractNumId="4" w15:restartNumberingAfterBreak="0">
+    <w:nsid w:val="787443E9"/>
+    <w:multiLevelType w:val="hybridMultilevel"/>
+    <w:tmpl w:val="C35E5E22"/>
+    <w:lvl w:ilvl="0" w:tplc="4009000F">
+      <w:start w:val="1"/>
+      <w:numFmt w:val="decimal"/>
+      <w:lvlText w:val="%1."/>
+      <w:lvlJc w:val="left"/>
+      <w:pPr>
+        <w:ind w:left="720" w:hanging="360"/>
+      </w:pPr>
+      <w:rPr>
+        <w:rFonts w:hint="default"/>
+      </w:rPr>
+    </w:lvl>
+    <w:lvl w:ilvl="1" w:tplc="40090019" w:tentative="1">
       <w:start w:val="1"/>
       <w:numFmt w:val="lowerLetter"/>
       <w:lvlText w:val="%2."/>
@@ -1473,6 +2158,12 @@
   </w:num>
   <w:num w:numId="3">
     <w:abstractNumId w:val="1"/>
+  </w:num>
+  <w:num w:numId="4">
+    <w:abstractNumId w:val="3"/>
+  </w:num>
+  <w:num w:numId="5">
+    <w:abstractNumId w:val="4"/>
   </w:num>
 </w:numbering>
 </file>

</xml_diff>